<commit_message>
Update plan and assignment
</commit_message>
<xml_diff>
--- a/document/HighLevel.docx
+++ b/document/HighLevel.docx
@@ -1,6 +1,6 @@
 
 <file path=word/document.xml><?xml version="1.0" encoding="utf-8"?>
-<w:document xmlns:wpc="http://schemas.microsoft.com/office/word/2010/wordprocessingCanvas" xmlns:cx="http://schemas.microsoft.com/office/drawing/2014/chartex" xmlns:cx1="http://schemas.microsoft.com/office/drawing/2015/9/8/chartex" xmlns:cx2="http://schemas.microsoft.com/office/drawing/2015/10/21/chartex" xmlns:cx3="http://schemas.microsoft.com/office/drawing/2016/5/9/chartex" xmlns:cx4="http://schemas.microsoft.com/office/drawing/2016/5/10/chartex" xmlns:cx5="http://schemas.microsoft.com/office/drawing/2016/5/11/chartex" xmlns:cx6="http://schemas.microsoft.com/office/drawing/2016/5/12/chartex" xmlns:cx7="http://schemas.microsoft.com/office/drawing/2016/5/13/chartex" xmlns:cx8="http://schemas.microsoft.com/office/drawing/2016/5/14/chartex" xmlns:mc="http://schemas.openxmlformats.org/markup-compatibility/2006" xmlns:aink="http://schemas.microsoft.com/office/drawing/2016/ink" xmlns:am3d="http://schemas.microsoft.com/office/drawing/2017/model3d" xmlns:o="urn:schemas-microsoft-com:office:office" xmlns:r="http://schemas.openxmlformats.org/officeDocument/2006/relationships" xmlns:m="http://schemas.openxmlformats.org/officeDocument/2006/math" xmlns:v="urn:schemas-microsoft-com:vml" xmlns:wp14="http://schemas.microsoft.com/office/word/2010/wordprocessingDrawing" xmlns:wp="http://schemas.openxmlformats.org/drawingml/2006/wordprocessingDrawing" xmlns:w10="urn:schemas-microsoft-com:office:word" xmlns:w="http://schemas.openxmlformats.org/wordprocessingml/2006/main" xmlns:w14="http://schemas.microsoft.com/office/word/2010/wordml" xmlns:w15="http://schemas.microsoft.com/office/word/2012/wordml" xmlns:w16cex="http://schemas.microsoft.com/office/word/2018/wordml/cex" xmlns:w16cid="http://schemas.microsoft.com/office/word/2016/wordml/cid" xmlns:w16="http://schemas.microsoft.com/office/word/2018/wordml" xmlns:w16sdtdh="http://schemas.microsoft.com/office/word/2020/wordml/sdtdatahash" xmlns:w16se="http://schemas.microsoft.com/office/word/2015/wordml/symex" xmlns:wpg="http://schemas.microsoft.com/office/word/2010/wordprocessingGroup" xmlns:wpi="http://schemas.microsoft.com/office/word/2010/wordprocessingInk" xmlns:wne="http://schemas.microsoft.com/office/word/2006/wordml" xmlns:wps="http://schemas.microsoft.com/office/word/2010/wordprocessingShape" mc:Ignorable="w14 w15 w16se w16cid w16 w16cex w16sdtdh wp14">
+<w:document xmlns:wpc="http://schemas.microsoft.com/office/word/2010/wordprocessingCanvas" xmlns:cx="http://schemas.microsoft.com/office/drawing/2014/chartex" xmlns:mc="http://schemas.openxmlformats.org/markup-compatibility/2006" xmlns:o="urn:schemas-microsoft-com:office:office" xmlns:r="http://schemas.openxmlformats.org/officeDocument/2006/relationships" xmlns:m="http://schemas.openxmlformats.org/officeDocument/2006/math" xmlns:v="urn:schemas-microsoft-com:vml" xmlns:wp14="http://schemas.microsoft.com/office/word/2010/wordprocessingDrawing" xmlns:wp="http://schemas.openxmlformats.org/drawingml/2006/wordprocessingDrawing" xmlns:w10="urn:schemas-microsoft-com:office:word" xmlns:w="http://schemas.openxmlformats.org/wordprocessingml/2006/main" xmlns:w14="http://schemas.microsoft.com/office/word/2010/wordml" xmlns:w15="http://schemas.microsoft.com/office/word/2012/wordml" xmlns:w16se="http://schemas.microsoft.com/office/word/2015/wordml/symex" xmlns:wpg="http://schemas.microsoft.com/office/word/2010/wordprocessingGroup" xmlns:wpi="http://schemas.microsoft.com/office/word/2010/wordprocessingInk" xmlns:wne="http://schemas.microsoft.com/office/word/2006/wordml" xmlns:wps="http://schemas.microsoft.com/office/word/2010/wordprocessingShape" mc:Ignorable="w14 w15 w16se wp14">
   <w:body>
     <w:p>
       <w:pPr>
@@ -1623,7 +1623,19 @@
           <w:szCs w:val="24"/>
           <w:shd w:val="clear" w:color="auto" w:fill="FFFFFF"/>
         </w:rPr>
-        <w:t>Tài  liệu này được sử dụng để mô tả chi tiết các yêu cầu chức năng và phi chức năng của</w:t>
+        <w:t>Tài  liệu này được sử dụng để mô tả chi tiết các y</w:t>
+      </w:r>
+      <w:bookmarkStart w:id="3" w:name="_GoBack"/>
+      <w:bookmarkEnd w:id="3"/>
+      <w:r>
+        <w:rPr>
+          <w:rFonts w:ascii="Arial" w:hAnsi="Arial" w:cs="Arial"/>
+          <w:color w:val="222222"/>
+          <w:sz w:val="24"/>
+          <w:szCs w:val="24"/>
+          <w:shd w:val="clear" w:color="auto" w:fill="FFFFFF"/>
+        </w:rPr>
+        <w:t>êu cầu chức năng và phi chức năng của</w:t>
       </w:r>
       <w:r>
         <w:rPr>
@@ -1663,7 +1675,7 @@
           <w:szCs w:val="24"/>
         </w:rPr>
       </w:pPr>
-      <w:bookmarkStart w:id="3" w:name="_Toc74923470"/>
+      <w:bookmarkStart w:id="4" w:name="_Toc74923470"/>
       <w:r>
         <w:rPr>
           <w:rFonts w:ascii="Arial" w:hAnsi="Arial" w:cs="Arial"/>
@@ -1680,7 +1692,7 @@
         </w:rPr>
         <w:t>s</w:t>
       </w:r>
-      <w:bookmarkEnd w:id="3"/>
+      <w:bookmarkEnd w:id="4"/>
     </w:p>
     <w:tbl>
       <w:tblPr>
@@ -2049,7 +2061,7 @@
           <w:szCs w:val="24"/>
         </w:rPr>
       </w:pPr>
-      <w:bookmarkStart w:id="4" w:name="_Toc74923471"/>
+      <w:bookmarkStart w:id="5" w:name="_Toc74923471"/>
       <w:r>
         <w:rPr>
           <w:rFonts w:ascii="Arial" w:hAnsi="Arial" w:cs="Arial"/>
@@ -2058,7 +2070,7 @@
         </w:rPr>
         <w:t>References</w:t>
       </w:r>
-      <w:bookmarkEnd w:id="4"/>
+      <w:bookmarkEnd w:id="5"/>
     </w:p>
     <w:tbl>
       <w:tblPr>
@@ -2241,7 +2253,7 @@
           <w:szCs w:val="24"/>
         </w:rPr>
       </w:pPr>
-      <w:bookmarkStart w:id="5" w:name="_Toc74923472"/>
+      <w:bookmarkStart w:id="6" w:name="_Toc74923472"/>
       <w:r>
         <w:rPr>
           <w:rFonts w:ascii="Arial" w:hAnsi="Arial" w:cs="Arial"/>
@@ -2251,7 +2263,7 @@
         </w:rPr>
         <w:t>High level requirements</w:t>
       </w:r>
-      <w:bookmarkEnd w:id="5"/>
+      <w:bookmarkEnd w:id="6"/>
     </w:p>
     <w:p>
       <w:pPr>
@@ -2269,7 +2281,15 @@
           <w:szCs w:val="24"/>
         </w:rPr>
       </w:pPr>
-      <w:bookmarkStart w:id="6" w:name="_Toc74923473"/>
+      <w:bookmarkStart w:id="7" w:name="_Toc74923473"/>
+      <w:r>
+        <w:rPr>
+          <w:rFonts w:ascii="Arial" w:hAnsi="Arial" w:cs="Arial"/>
+          <w:sz w:val="24"/>
+          <w:szCs w:val="24"/>
+        </w:rPr>
+        <w:t xml:space="preserve"> </w:t>
+      </w:r>
       <w:r>
         <w:rPr>
           <w:rFonts w:ascii="Arial" w:hAnsi="Arial" w:cs="Arial"/>
@@ -2278,7 +2298,7 @@
         </w:rPr>
         <w:t>Product perspectives:</w:t>
       </w:r>
-      <w:bookmarkEnd w:id="6"/>
+      <w:bookmarkEnd w:id="7"/>
     </w:p>
     <w:p>
       <w:pPr>
@@ -2364,7 +2384,15 @@
           <w:szCs w:val="24"/>
         </w:rPr>
       </w:pPr>
-      <w:bookmarkStart w:id="7" w:name="_Toc74923474"/>
+      <w:bookmarkStart w:id="8" w:name="_Toc74923474"/>
+      <w:r>
+        <w:rPr>
+          <w:rFonts w:ascii="Arial" w:hAnsi="Arial" w:cs="Arial"/>
+          <w:sz w:val="24"/>
+          <w:szCs w:val="24"/>
+        </w:rPr>
+        <w:t xml:space="preserve"> </w:t>
+      </w:r>
       <w:r>
         <w:rPr>
           <w:rFonts w:ascii="Arial" w:hAnsi="Arial" w:cs="Arial"/>
@@ -2373,7 +2401,7 @@
         </w:rPr>
         <w:t>Actors and use cases description</w:t>
       </w:r>
-      <w:bookmarkEnd w:id="7"/>
+      <w:bookmarkEnd w:id="8"/>
     </w:p>
     <w:p>
       <w:pPr>
@@ -2406,7 +2434,7 @@
           <w:szCs w:val="24"/>
         </w:rPr>
       </w:pPr>
-      <w:bookmarkStart w:id="8" w:name="_Toc74923475"/>
+      <w:bookmarkStart w:id="9" w:name="_Toc74923475"/>
       <w:r>
         <w:rPr>
           <w:rFonts w:ascii="Arial" w:hAnsi="Arial" w:cs="Arial"/>
@@ -2416,7 +2444,7 @@
         <w:lastRenderedPageBreak/>
         <w:t>Diagram</w:t>
       </w:r>
-      <w:bookmarkEnd w:id="8"/>
+      <w:bookmarkEnd w:id="9"/>
     </w:p>
     <w:p>
       <w:pPr>
@@ -3782,7 +3810,7 @@
           <w:szCs w:val="24"/>
         </w:rPr>
       </w:pPr>
-      <w:bookmarkStart w:id="9" w:name="_Toc74923476"/>
+      <w:bookmarkStart w:id="10" w:name="_Toc74923476"/>
       <w:r>
         <w:rPr>
           <w:rFonts w:ascii="Arial" w:hAnsi="Arial" w:cs="Arial"/>
@@ -3791,7 +3819,7 @@
         </w:rPr>
         <w:t>Actors Description</w:t>
       </w:r>
-      <w:bookmarkEnd w:id="9"/>
+      <w:bookmarkEnd w:id="10"/>
     </w:p>
     <w:tbl>
       <w:tblPr>
@@ -3997,7 +4025,7 @@
           <w:szCs w:val="24"/>
         </w:rPr>
       </w:pPr>
-      <w:bookmarkStart w:id="10" w:name="_Toc74923477"/>
+      <w:bookmarkStart w:id="11" w:name="_Toc74923477"/>
     </w:p>
     <w:p>
       <w:pPr>
@@ -4024,7 +4052,7 @@
         </w:rPr>
         <w:t>Use Cases Description</w:t>
       </w:r>
-      <w:bookmarkEnd w:id="10"/>
+      <w:bookmarkEnd w:id="11"/>
     </w:p>
     <w:tbl>
       <w:tblPr>
@@ -6436,7 +6464,7 @@
           <w:szCs w:val="24"/>
         </w:rPr>
       </w:pPr>
-      <w:bookmarkStart w:id="11" w:name="_Toc74923478"/>
+      <w:bookmarkStart w:id="12" w:name="_Toc74923478"/>
       <w:r>
         <w:rPr>
           <w:rFonts w:ascii="Arial" w:hAnsi="Arial" w:cs="Arial"/>
@@ -6445,7 +6473,7 @@
         </w:rPr>
         <w:t>Use Case &amp; Actor mapping</w:t>
       </w:r>
-      <w:bookmarkEnd w:id="11"/>
+      <w:bookmarkEnd w:id="12"/>
     </w:p>
     <w:tbl>
       <w:tblPr>
@@ -7058,7 +7086,7 @@
                 <w:szCs w:val="24"/>
               </w:rPr>
             </w:pPr>
-            <w:bookmarkStart w:id="12" w:name="_Toc74923479"/>
+            <w:bookmarkStart w:id="13" w:name="_Toc74923479"/>
             <w:r>
               <w:rPr>
                 <w:rFonts w:ascii="Arial" w:hAnsi="Arial" w:cs="Arial"/>
@@ -7068,7 +7096,7 @@
               </w:rPr>
               <w:t xml:space="preserve">UC07: </w:t>
             </w:r>
-            <w:bookmarkEnd w:id="12"/>
+            <w:bookmarkEnd w:id="13"/>
             <w:r>
               <w:rPr>
                 <w:rFonts w:ascii="Arial" w:hAnsi="Arial" w:cs="Arial"/>
@@ -7096,7 +7124,7 @@
                 <w:szCs w:val="24"/>
               </w:rPr>
             </w:pPr>
-            <w:bookmarkStart w:id="13" w:name="_Toc74923480"/>
+            <w:bookmarkStart w:id="14" w:name="_Toc74923480"/>
             <w:r>
               <w:rPr>
                 <w:rFonts w:ascii="Arial" w:hAnsi="Arial" w:cs="Arial"/>
@@ -7106,7 +7134,7 @@
               </w:rPr>
               <w:t>x</w:t>
             </w:r>
-            <w:bookmarkEnd w:id="13"/>
+            <w:bookmarkEnd w:id="14"/>
           </w:p>
         </w:tc>
         <w:tc>
@@ -8309,7 +8337,7 @@
 </file>
 
 <file path=word/endnotes.xml><?xml version="1.0" encoding="utf-8"?>
-<w:endnotes xmlns:wpc="http://schemas.microsoft.com/office/word/2010/wordprocessingCanvas" xmlns:cx="http://schemas.microsoft.com/office/drawing/2014/chartex" xmlns:cx1="http://schemas.microsoft.com/office/drawing/2015/9/8/chartex" xmlns:cx2="http://schemas.microsoft.com/office/drawing/2015/10/21/chartex" xmlns:cx3="http://schemas.microsoft.com/office/drawing/2016/5/9/chartex" xmlns:cx4="http://schemas.microsoft.com/office/drawing/2016/5/10/chartex" xmlns:cx5="http://schemas.microsoft.com/office/drawing/2016/5/11/chartex" xmlns:cx6="http://schemas.microsoft.com/office/drawing/2016/5/12/chartex" xmlns:cx7="http://schemas.microsoft.com/office/drawing/2016/5/13/chartex" xmlns:cx8="http://schemas.microsoft.com/office/drawing/2016/5/14/chartex" xmlns:mc="http://schemas.openxmlformats.org/markup-compatibility/2006" xmlns:aink="http://schemas.microsoft.com/office/drawing/2016/ink" xmlns:am3d="http://schemas.microsoft.com/office/drawing/2017/model3d" xmlns:o="urn:schemas-microsoft-com:office:office" xmlns:r="http://schemas.openxmlformats.org/officeDocument/2006/relationships" xmlns:m="http://schemas.openxmlformats.org/officeDocument/2006/math" xmlns:v="urn:schemas-microsoft-com:vml" xmlns:wp14="http://schemas.microsoft.com/office/word/2010/wordprocessingDrawing" xmlns:wp="http://schemas.openxmlformats.org/drawingml/2006/wordprocessingDrawing" xmlns:w10="urn:schemas-microsoft-com:office:word" xmlns:w="http://schemas.openxmlformats.org/wordprocessingml/2006/main" xmlns:w14="http://schemas.microsoft.com/office/word/2010/wordml" xmlns:w15="http://schemas.microsoft.com/office/word/2012/wordml" xmlns:w16cex="http://schemas.microsoft.com/office/word/2018/wordml/cex" xmlns:w16cid="http://schemas.microsoft.com/office/word/2016/wordml/cid" xmlns:w16="http://schemas.microsoft.com/office/word/2018/wordml" xmlns:w16sdtdh="http://schemas.microsoft.com/office/word/2020/wordml/sdtdatahash" xmlns:w16se="http://schemas.microsoft.com/office/word/2015/wordml/symex" xmlns:wpg="http://schemas.microsoft.com/office/word/2010/wordprocessingGroup" xmlns:wpi="http://schemas.microsoft.com/office/word/2010/wordprocessingInk" xmlns:wne="http://schemas.microsoft.com/office/word/2006/wordml" xmlns:wps="http://schemas.microsoft.com/office/word/2010/wordprocessingShape" mc:Ignorable="w14 w15 w16se w16cid w16 w16cex w16sdtdh wp14">
+<w:endnotes xmlns:wpc="http://schemas.microsoft.com/office/word/2010/wordprocessingCanvas" xmlns:cx="http://schemas.microsoft.com/office/drawing/2014/chartex" xmlns:mc="http://schemas.openxmlformats.org/markup-compatibility/2006" xmlns:o="urn:schemas-microsoft-com:office:office" xmlns:r="http://schemas.openxmlformats.org/officeDocument/2006/relationships" xmlns:m="http://schemas.openxmlformats.org/officeDocument/2006/math" xmlns:v="urn:schemas-microsoft-com:vml" xmlns:wp14="http://schemas.microsoft.com/office/word/2010/wordprocessingDrawing" xmlns:wp="http://schemas.openxmlformats.org/drawingml/2006/wordprocessingDrawing" xmlns:w10="urn:schemas-microsoft-com:office:word" xmlns:w="http://schemas.openxmlformats.org/wordprocessingml/2006/main" xmlns:w14="http://schemas.microsoft.com/office/word/2010/wordml" xmlns:w15="http://schemas.microsoft.com/office/word/2012/wordml" xmlns:w16se="http://schemas.microsoft.com/office/word/2015/wordml/symex" xmlns:wpg="http://schemas.microsoft.com/office/word/2010/wordprocessingGroup" xmlns:wpi="http://schemas.microsoft.com/office/word/2010/wordprocessingInk" xmlns:wne="http://schemas.microsoft.com/office/word/2006/wordml" xmlns:wps="http://schemas.microsoft.com/office/word/2010/wordprocessingShape" mc:Ignorable="w14 w15 w16se wp14">
   <w:endnote w:type="separator" w:id="-1">
     <w:p>
       <w:pPr>
@@ -8334,7 +8362,7 @@
 </file>
 
 <file path=word/footer1.xml><?xml version="1.0" encoding="utf-8"?>
-<w:ftr xmlns:wpc="http://schemas.microsoft.com/office/word/2010/wordprocessingCanvas" xmlns:cx="http://schemas.microsoft.com/office/drawing/2014/chartex" xmlns:cx1="http://schemas.microsoft.com/office/drawing/2015/9/8/chartex" xmlns:cx2="http://schemas.microsoft.com/office/drawing/2015/10/21/chartex" xmlns:cx3="http://schemas.microsoft.com/office/drawing/2016/5/9/chartex" xmlns:cx4="http://schemas.microsoft.com/office/drawing/2016/5/10/chartex" xmlns:cx5="http://schemas.microsoft.com/office/drawing/2016/5/11/chartex" xmlns:cx6="http://schemas.microsoft.com/office/drawing/2016/5/12/chartex" xmlns:cx7="http://schemas.microsoft.com/office/drawing/2016/5/13/chartex" xmlns:cx8="http://schemas.microsoft.com/office/drawing/2016/5/14/chartex" xmlns:mc="http://schemas.openxmlformats.org/markup-compatibility/2006" xmlns:aink="http://schemas.microsoft.com/office/drawing/2016/ink" xmlns:am3d="http://schemas.microsoft.com/office/drawing/2017/model3d" xmlns:o="urn:schemas-microsoft-com:office:office" xmlns:r="http://schemas.openxmlformats.org/officeDocument/2006/relationships" xmlns:m="http://schemas.openxmlformats.org/officeDocument/2006/math" xmlns:v="urn:schemas-microsoft-com:vml" xmlns:wp14="http://schemas.microsoft.com/office/word/2010/wordprocessingDrawing" xmlns:wp="http://schemas.openxmlformats.org/drawingml/2006/wordprocessingDrawing" xmlns:w10="urn:schemas-microsoft-com:office:word" xmlns:w="http://schemas.openxmlformats.org/wordprocessingml/2006/main" xmlns:w14="http://schemas.microsoft.com/office/word/2010/wordml" xmlns:w15="http://schemas.microsoft.com/office/word/2012/wordml" xmlns:w16cex="http://schemas.microsoft.com/office/word/2018/wordml/cex" xmlns:w16cid="http://schemas.microsoft.com/office/word/2016/wordml/cid" xmlns:w16="http://schemas.microsoft.com/office/word/2018/wordml" xmlns:w16sdtdh="http://schemas.microsoft.com/office/word/2020/wordml/sdtdatahash" xmlns:w16se="http://schemas.microsoft.com/office/word/2015/wordml/symex" xmlns:wpg="http://schemas.microsoft.com/office/word/2010/wordprocessingGroup" xmlns:wpi="http://schemas.microsoft.com/office/word/2010/wordprocessingInk" xmlns:wne="http://schemas.microsoft.com/office/word/2006/wordml" xmlns:wps="http://schemas.microsoft.com/office/word/2010/wordprocessingShape" mc:Ignorable="w14 w15 w16se w16cid w16 w16cex w16sdtdh wp14">
+<w:ftr xmlns:wpc="http://schemas.microsoft.com/office/word/2010/wordprocessingCanvas" xmlns:cx="http://schemas.microsoft.com/office/drawing/2014/chartex" xmlns:mc="http://schemas.openxmlformats.org/markup-compatibility/2006" xmlns:o="urn:schemas-microsoft-com:office:office" xmlns:r="http://schemas.openxmlformats.org/officeDocument/2006/relationships" xmlns:m="http://schemas.openxmlformats.org/officeDocument/2006/math" xmlns:v="urn:schemas-microsoft-com:vml" xmlns:wp14="http://schemas.microsoft.com/office/word/2010/wordprocessingDrawing" xmlns:wp="http://schemas.openxmlformats.org/drawingml/2006/wordprocessingDrawing" xmlns:w10="urn:schemas-microsoft-com:office:word" xmlns:w="http://schemas.openxmlformats.org/wordprocessingml/2006/main" xmlns:w14="http://schemas.microsoft.com/office/word/2010/wordml" xmlns:w15="http://schemas.microsoft.com/office/word/2012/wordml" xmlns:w16se="http://schemas.microsoft.com/office/word/2015/wordml/symex" xmlns:wpg="http://schemas.microsoft.com/office/word/2010/wordprocessingGroup" xmlns:wpi="http://schemas.microsoft.com/office/word/2010/wordprocessingInk" xmlns:wne="http://schemas.microsoft.com/office/word/2006/wordml" xmlns:wps="http://schemas.microsoft.com/office/word/2010/wordprocessingShape" mc:Ignorable="w14 w15 w16se wp14">
   <w:sdt>
     <w:sdtPr>
       <w:id w:val="245229223"/>
@@ -8367,7 +8395,7 @@
           <w:rPr>
             <w:noProof/>
           </w:rPr>
-          <w:t>38</w:t>
+          <w:t>3</w:t>
         </w:r>
         <w:r>
           <w:rPr>
@@ -8387,7 +8415,7 @@
 </file>
 
 <file path=word/footnotes.xml><?xml version="1.0" encoding="utf-8"?>
-<w:footnotes xmlns:wpc="http://schemas.microsoft.com/office/word/2010/wordprocessingCanvas" xmlns:cx="http://schemas.microsoft.com/office/drawing/2014/chartex" xmlns:cx1="http://schemas.microsoft.com/office/drawing/2015/9/8/chartex" xmlns:cx2="http://schemas.microsoft.com/office/drawing/2015/10/21/chartex" xmlns:cx3="http://schemas.microsoft.com/office/drawing/2016/5/9/chartex" xmlns:cx4="http://schemas.microsoft.com/office/drawing/2016/5/10/chartex" xmlns:cx5="http://schemas.microsoft.com/office/drawing/2016/5/11/chartex" xmlns:cx6="http://schemas.microsoft.com/office/drawing/2016/5/12/chartex" xmlns:cx7="http://schemas.microsoft.com/office/drawing/2016/5/13/chartex" xmlns:cx8="http://schemas.microsoft.com/office/drawing/2016/5/14/chartex" xmlns:mc="http://schemas.openxmlformats.org/markup-compatibility/2006" xmlns:aink="http://schemas.microsoft.com/office/drawing/2016/ink" xmlns:am3d="http://schemas.microsoft.com/office/drawing/2017/model3d" xmlns:o="urn:schemas-microsoft-com:office:office" xmlns:r="http://schemas.openxmlformats.org/officeDocument/2006/relationships" xmlns:m="http://schemas.openxmlformats.org/officeDocument/2006/math" xmlns:v="urn:schemas-microsoft-com:vml" xmlns:wp14="http://schemas.microsoft.com/office/word/2010/wordprocessingDrawing" xmlns:wp="http://schemas.openxmlformats.org/drawingml/2006/wordprocessingDrawing" xmlns:w10="urn:schemas-microsoft-com:office:word" xmlns:w="http://schemas.openxmlformats.org/wordprocessingml/2006/main" xmlns:w14="http://schemas.microsoft.com/office/word/2010/wordml" xmlns:w15="http://schemas.microsoft.com/office/word/2012/wordml" xmlns:w16cex="http://schemas.microsoft.com/office/word/2018/wordml/cex" xmlns:w16cid="http://schemas.microsoft.com/office/word/2016/wordml/cid" xmlns:w16="http://schemas.microsoft.com/office/word/2018/wordml" xmlns:w16sdtdh="http://schemas.microsoft.com/office/word/2020/wordml/sdtdatahash" xmlns:w16se="http://schemas.microsoft.com/office/word/2015/wordml/symex" xmlns:wpg="http://schemas.microsoft.com/office/word/2010/wordprocessingGroup" xmlns:wpi="http://schemas.microsoft.com/office/word/2010/wordprocessingInk" xmlns:wne="http://schemas.microsoft.com/office/word/2006/wordml" xmlns:wps="http://schemas.microsoft.com/office/word/2010/wordprocessingShape" mc:Ignorable="w14 w15 w16se w16cid w16 w16cex w16sdtdh wp14">
+<w:footnotes xmlns:wpc="http://schemas.microsoft.com/office/word/2010/wordprocessingCanvas" xmlns:cx="http://schemas.microsoft.com/office/drawing/2014/chartex" xmlns:mc="http://schemas.openxmlformats.org/markup-compatibility/2006" xmlns:o="urn:schemas-microsoft-com:office:office" xmlns:r="http://schemas.openxmlformats.org/officeDocument/2006/relationships" xmlns:m="http://schemas.openxmlformats.org/officeDocument/2006/math" xmlns:v="urn:schemas-microsoft-com:vml" xmlns:wp14="http://schemas.microsoft.com/office/word/2010/wordprocessingDrawing" xmlns:wp="http://schemas.openxmlformats.org/drawingml/2006/wordprocessingDrawing" xmlns:w10="urn:schemas-microsoft-com:office:word" xmlns:w="http://schemas.openxmlformats.org/wordprocessingml/2006/main" xmlns:w14="http://schemas.microsoft.com/office/word/2010/wordml" xmlns:w15="http://schemas.microsoft.com/office/word/2012/wordml" xmlns:w16se="http://schemas.microsoft.com/office/word/2015/wordml/symex" xmlns:wpg="http://schemas.microsoft.com/office/word/2010/wordprocessingGroup" xmlns:wpi="http://schemas.microsoft.com/office/word/2010/wordprocessingInk" xmlns:wne="http://schemas.microsoft.com/office/word/2006/wordml" xmlns:wps="http://schemas.microsoft.com/office/word/2010/wordprocessingShape" mc:Ignorable="w14 w15 w16se wp14">
   <w:footnote w:type="separator" w:id="-1">
     <w:p>
       <w:pPr>
@@ -8412,7 +8440,7 @@
 </file>
 
 <file path=word/numbering.xml><?xml version="1.0" encoding="utf-8"?>
-<w:numbering xmlns:wpc="http://schemas.microsoft.com/office/word/2010/wordprocessingCanvas" xmlns:cx="http://schemas.microsoft.com/office/drawing/2014/chartex" xmlns:cx1="http://schemas.microsoft.com/office/drawing/2015/9/8/chartex" xmlns:cx2="http://schemas.microsoft.com/office/drawing/2015/10/21/chartex" xmlns:cx3="http://schemas.microsoft.com/office/drawing/2016/5/9/chartex" xmlns:cx4="http://schemas.microsoft.com/office/drawing/2016/5/10/chartex" xmlns:cx5="http://schemas.microsoft.com/office/drawing/2016/5/11/chartex" xmlns:cx6="http://schemas.microsoft.com/office/drawing/2016/5/12/chartex" xmlns:cx7="http://schemas.microsoft.com/office/drawing/2016/5/13/chartex" xmlns:cx8="http://schemas.microsoft.com/office/drawing/2016/5/14/chartex" xmlns:mc="http://schemas.openxmlformats.org/markup-compatibility/2006" xmlns:aink="http://schemas.microsoft.com/office/drawing/2016/ink" xmlns:am3d="http://schemas.microsoft.com/office/drawing/2017/model3d" xmlns:o="urn:schemas-microsoft-com:office:office" xmlns:r="http://schemas.openxmlformats.org/officeDocument/2006/relationships" xmlns:m="http://schemas.openxmlformats.org/officeDocument/2006/math" xmlns:v="urn:schemas-microsoft-com:vml" xmlns:wp14="http://schemas.microsoft.com/office/word/2010/wordprocessingDrawing" xmlns:wp="http://schemas.openxmlformats.org/drawingml/2006/wordprocessingDrawing" xmlns:w10="urn:schemas-microsoft-com:office:word" xmlns:w="http://schemas.openxmlformats.org/wordprocessingml/2006/main" xmlns:w14="http://schemas.microsoft.com/office/word/2010/wordml" xmlns:w15="http://schemas.microsoft.com/office/word/2012/wordml" xmlns:w16cex="http://schemas.microsoft.com/office/word/2018/wordml/cex" xmlns:w16cid="http://schemas.microsoft.com/office/word/2016/wordml/cid" xmlns:w16="http://schemas.microsoft.com/office/word/2018/wordml" xmlns:w16sdtdh="http://schemas.microsoft.com/office/word/2020/wordml/sdtdatahash" xmlns:w16se="http://schemas.microsoft.com/office/word/2015/wordml/symex" xmlns:wpg="http://schemas.microsoft.com/office/word/2010/wordprocessingGroup" xmlns:wpi="http://schemas.microsoft.com/office/word/2010/wordprocessingInk" xmlns:wne="http://schemas.microsoft.com/office/word/2006/wordml" xmlns:wps="http://schemas.microsoft.com/office/word/2010/wordprocessingShape" mc:Ignorable="w14 w15 w16se w16cid w16 w16cex w16sdtdh wp14">
+<w:numbering xmlns:wpc="http://schemas.microsoft.com/office/word/2010/wordprocessingCanvas" xmlns:cx="http://schemas.microsoft.com/office/drawing/2014/chartex" xmlns:mc="http://schemas.openxmlformats.org/markup-compatibility/2006" xmlns:o="urn:schemas-microsoft-com:office:office" xmlns:r="http://schemas.openxmlformats.org/officeDocument/2006/relationships" xmlns:m="http://schemas.openxmlformats.org/officeDocument/2006/math" xmlns:v="urn:schemas-microsoft-com:vml" xmlns:wp14="http://schemas.microsoft.com/office/word/2010/wordprocessingDrawing" xmlns:wp="http://schemas.openxmlformats.org/drawingml/2006/wordprocessingDrawing" xmlns:w10="urn:schemas-microsoft-com:office:word" xmlns:w="http://schemas.openxmlformats.org/wordprocessingml/2006/main" xmlns:w14="http://schemas.microsoft.com/office/word/2010/wordml" xmlns:w15="http://schemas.microsoft.com/office/word/2012/wordml" xmlns:w16se="http://schemas.microsoft.com/office/word/2015/wordml/symex" xmlns:wpg="http://schemas.microsoft.com/office/word/2010/wordprocessingGroup" xmlns:wpi="http://schemas.microsoft.com/office/word/2010/wordprocessingInk" xmlns:wne="http://schemas.microsoft.com/office/word/2006/wordml" xmlns:wps="http://schemas.microsoft.com/office/word/2010/wordprocessingShape" mc:Ignorable="w14 w15 w16se wp14">
   <w:abstractNum w:abstractNumId="0" w15:restartNumberingAfterBreak="0">
     <w:nsid w:val="021C0FD7"/>
     <w:multiLevelType w:val="multilevel"/>
@@ -9095,22 +9123,22 @@
       </w:rPr>
     </w:lvl>
   </w:abstractNum>
-  <w:num w:numId="1" w16cid:durableId="1433936324">
+  <w:num w:numId="1">
     <w:abstractNumId w:val="0"/>
   </w:num>
-  <w:num w:numId="2" w16cid:durableId="538594278">
+  <w:num w:numId="2">
     <w:abstractNumId w:val="2"/>
   </w:num>
-  <w:num w:numId="3" w16cid:durableId="2089378457">
+  <w:num w:numId="3">
     <w:abstractNumId w:val="4"/>
   </w:num>
-  <w:num w:numId="4" w16cid:durableId="908350352">
+  <w:num w:numId="4">
     <w:abstractNumId w:val="1"/>
   </w:num>
-  <w:num w:numId="5" w16cid:durableId="1828012680">
+  <w:num w:numId="5">
     <w:abstractNumId w:val="5"/>
   </w:num>
-  <w:num w:numId="6" w16cid:durableId="300111436">
+  <w:num w:numId="6">
     <w:abstractNumId w:val="3"/>
     <w:lvlOverride w:ilvl="0">
       <w:startOverride w:val="1"/>
@@ -9144,7 +9172,7 @@
 </file>
 
 <file path=word/styles.xml><?xml version="1.0" encoding="utf-8"?>
-<w:styles xmlns:mc="http://schemas.openxmlformats.org/markup-compatibility/2006" xmlns:r="http://schemas.openxmlformats.org/officeDocument/2006/relationships" xmlns:w="http://schemas.openxmlformats.org/wordprocessingml/2006/main" xmlns:w14="http://schemas.microsoft.com/office/word/2010/wordml" xmlns:w15="http://schemas.microsoft.com/office/word/2012/wordml" xmlns:w16cex="http://schemas.microsoft.com/office/word/2018/wordml/cex" xmlns:w16cid="http://schemas.microsoft.com/office/word/2016/wordml/cid" xmlns:w16="http://schemas.microsoft.com/office/word/2018/wordml" xmlns:w16sdtdh="http://schemas.microsoft.com/office/word/2020/wordml/sdtdatahash" xmlns:w16se="http://schemas.microsoft.com/office/word/2015/wordml/symex" mc:Ignorable="w14 w15 w16se w16cid w16 w16cex w16sdtdh">
+<w:styles xmlns:mc="http://schemas.openxmlformats.org/markup-compatibility/2006" xmlns:r="http://schemas.openxmlformats.org/officeDocument/2006/relationships" xmlns:w="http://schemas.openxmlformats.org/wordprocessingml/2006/main" xmlns:w14="http://schemas.microsoft.com/office/word/2010/wordml" xmlns:w15="http://schemas.microsoft.com/office/word/2012/wordml" xmlns:w16se="http://schemas.microsoft.com/office/word/2015/wordml/symex" mc:Ignorable="w14 w15 w16se">
   <w:docDefaults>
     <w:rPrDefault>
       <w:rPr>
@@ -9160,7 +9188,7 @@
       </w:pPr>
     </w:pPrDefault>
   </w:docDefaults>
-  <w:latentStyles w:defLockedState="0" w:defUIPriority="99" w:defSemiHidden="0" w:defUnhideWhenUsed="0" w:defQFormat="0" w:count="376">
+  <w:latentStyles w:defLockedState="0" w:defUIPriority="99" w:defSemiHidden="0" w:defUnhideWhenUsed="0" w:defQFormat="0" w:count="371">
     <w:lsdException w:name="Normal" w:uiPriority="0" w:qFormat="1"/>
     <w:lsdException w:name="heading 1" w:uiPriority="9" w:qFormat="1"/>
     <w:lsdException w:name="heading 2" w:semiHidden="1" w:uiPriority="9" w:unhideWhenUsed="1" w:qFormat="1"/>
@@ -9532,11 +9560,6 @@
     <w:lsdException w:name="List Table 5 Dark Accent 6" w:uiPriority="50"/>
     <w:lsdException w:name="List Table 6 Colorful Accent 6" w:uiPriority="51"/>
     <w:lsdException w:name="List Table 7 Colorful Accent 6" w:uiPriority="52"/>
-    <w:lsdException w:name="Mention" w:semiHidden="1" w:unhideWhenUsed="1"/>
-    <w:lsdException w:name="Smart Hyperlink" w:semiHidden="1" w:unhideWhenUsed="1"/>
-    <w:lsdException w:name="Hashtag" w:semiHidden="1" w:unhideWhenUsed="1"/>
-    <w:lsdException w:name="Unresolved Mention" w:semiHidden="1" w:unhideWhenUsed="1"/>
-    <w:lsdException w:name="Smart Link" w:semiHidden="1" w:unhideWhenUsed="1"/>
   </w:latentStyles>
   <w:style w:type="paragraph" w:default="1" w:styleId="Normal">
     <w:name w:val="Normal"/>
@@ -10338,7 +10361,7 @@
 </file>
 
 <file path=customXml/itemProps1.xml><?xml version="1.0" encoding="utf-8"?>
-<ds:datastoreItem xmlns:ds="http://schemas.openxmlformats.org/officeDocument/2006/customXml" ds:itemID="{F9FFFC03-BA65-4AA7-A316-4D819DF56D04}">
+<ds:datastoreItem xmlns:ds="http://schemas.openxmlformats.org/officeDocument/2006/customXml" ds:itemID="{63F1B750-8708-47EC-ACA2-F44441A61884}">
   <ds:schemaRefs>
     <ds:schemaRef ds:uri="http://schemas.openxmlformats.org/officeDocument/2006/bibliography"/>
   </ds:schemaRefs>

</xml_diff>